<commit_message>
Updated links in java resume.
</commit_message>
<xml_diff>
--- a/logan-zhou-resume-java.docx
+++ b/logan-zhou-resume-java.docx
@@ -672,7 +672,7 @@
           <w:rPr>
             <w:rStyle w:val="Hyperlink"/>
           </w:rPr>
-          <w:t xml:space="preserve">http://xorcerer.github.com/logan-zhou-resume.html</w:t>
+          <w:t xml:space="preserve">http://xorcerer.github.com/logan-zhou-resume-java.html</w:t>
         </w:r>
       </w:hyperlink>
     </w:p>
@@ -694,7 +694,7 @@
           <w:rPr>
             <w:rStyle w:val="Hyperlink"/>
           </w:rPr>
-          <w:t xml:space="preserve">http://xorcerer.github.com/logan-zhou-resume.pdf</w:t>
+          <w:t xml:space="preserve">http://xorcerer.github.com/logan-zhou-resume-java.pdf</w:t>
         </w:r>
       </w:hyperlink>
     </w:p>
@@ -716,7 +716,7 @@
           <w:rPr>
             <w:rStyle w:val="Hyperlink"/>
           </w:rPr>
-          <w:t xml:space="preserve">http://xorcerer.github.com/logan-zhou-resume.md</w:t>
+          <w:t xml:space="preserve">http://xorcerer.github.com/logan-zhou-resume-java.md</w:t>
         </w:r>
       </w:hyperlink>
     </w:p>

</xml_diff>

<commit_message>
Updated all types of files.
</commit_message>
<xml_diff>
--- a/logan-zhou-resume-java.docx
+++ b/logan-zhou-resume-java.docx
@@ -741,7 +741,7 @@
 <file path=word/numbering.xml><?xml version="1.0" encoding="utf-8"?>
 <w:numbering xmlns:w="http://schemas.openxmlformats.org/wordprocessingml/2006/main">
   <w:abstractNum w:abstractNumId="0">
-    <w:nsid w:val="1c7e571a"/>
+    <w:nsid w:val="f58e41a2"/>
     <w:multiLevelType w:val="multilevel"/>
     <w:lvl w:ilvl="0">
       <w:numFmt w:val="bullet"/>
@@ -822,7 +822,7 @@
     </w:lvl>
   </w:abstractNum>
   <w:abstractNum w:abstractNumId="2">
-    <w:nsid w:val="1a7e682b"/>
+    <w:nsid w:val="410d5385"/>
     <w:multiLevelType w:val="multilevel"/>
     <w:lvl w:ilvl="0">
       <w:numFmt w:val="bullet"/>

</xml_diff>

<commit_message>
Updated resume for parallel computation.
</commit_message>
<xml_diff>
--- a/logan-zhou-resume-java.docx
+++ b/logan-zhou-resume-java.docx
@@ -741,7 +741,7 @@
 <file path=word/numbering.xml><?xml version="1.0" encoding="utf-8"?>
 <w:numbering xmlns:w="http://schemas.openxmlformats.org/wordprocessingml/2006/main">
   <w:abstractNum w:abstractNumId="0">
-    <w:nsid w:val="f58e41a2"/>
+    <w:nsid w:val="6ebef236"/>
     <w:multiLevelType w:val="multilevel"/>
     <w:lvl w:ilvl="0">
       <w:numFmt w:val="bullet"/>
@@ -822,7 +822,7 @@
     </w:lvl>
   </w:abstractNum>
   <w:abstractNum w:abstractNumId="2">
-    <w:nsid w:val="410d5385"/>
+    <w:nsid w:val="d3c2da0e"/>
     <w:multiLevelType w:val="multilevel"/>
     <w:lvl w:ilvl="0">
       <w:numFmt w:val="bullet"/>

</xml_diff>

<commit_message>
Updated pdf/html of java resume.
</commit_message>
<xml_diff>
--- a/logan-zhou-resume-java.docx
+++ b/logan-zhou-resume-java.docx
@@ -2,672 +2,20 @@
 <file path=word/document.xml><?xml version="1.0" encoding="utf-8"?>
 <w:document xmlns:w="http://schemas.openxmlformats.org/wordprocessingml/2006/main" xmlns:m="http://schemas.openxmlformats.org/officeDocument/2006/math" xmlns:r="http://schemas.openxmlformats.org/officeDocument/2006/relationships" xmlns:o="urn:schemas-microsoft-com:office:office" xmlns:v="urn:schemas-microsoft-com:vml" xmlns:w10="urn:schemas-microsoft-com:office:word" xmlns:a="http://schemas.openxmlformats.org/drawingml/2006/main" xmlns:pic="http://schemas.openxmlformats.org/drawingml/2006/picture" xmlns:wp="http://schemas.openxmlformats.org/drawingml/2006/wordprocessingDrawing">
   <w:body>
-    <w:bookmarkStart w:id="21" w:name="zhou-chong-logan"/>
-    <w:p>
-      <w:pPr>
-        <w:pStyle w:val="Heading1"/>
-      </w:pPr>
-      <w:r>
-        <w:t xml:space="preserve">Zhou Chong (Logan)</w:t>
-      </w:r>
-    </w:p>
-    <w:bookmarkEnd w:id="21"/>
     <w:p>
       <w:r>
-        <w:rPr>
-          <w:b/>
-        </w:rPr>
-        <w:t xml:space="preserve">Birth:</w:t>
-      </w:r>
-      <w:r>
-        <w:t xml:space="preserve"> </w:t>
-      </w:r>
-      <w:r>
-        <w:t xml:space="preserve">1985.11</w:t>
+        <w:t xml:space="preserve">== Sorry, the link is no longer available. ==</w:t>
       </w:r>
     </w:p>
     <w:p>
       <w:r>
-        <w:rPr>
-          <w:b/>
-        </w:rPr>
-        <w:t xml:space="preserve">Email:</w:t>
-      </w:r>
-      <w:r>
-        <w:t xml:space="preserve"> </w:t>
-      </w:r>
-      <w:r>
-        <w:t xml:space="preserve">xorcererzc@gmail.com (</w:t>
-      </w:r>
-      <w:r>
-        <w:rPr>
-          <w:b/>
-        </w:rPr>
-        <w:t xml:space="preserve">Google talk</w:t>
-      </w:r>
-      <w:r>
-        <w:t xml:space="preserve"> </w:t>
-      </w:r>
-      <w:r>
-        <w:t xml:space="preserve">as well)</w:t>
+        <w:t xml:space="preserve">Please visit the following links for the lastest resumes:</w:t>
       </w:r>
     </w:p>
     <w:p>
-      <w:r>
-        <w:rPr>
-          <w:b/>
-        </w:rPr>
-        <w:t xml:space="preserve">Cellphone:</w:t>
-      </w:r>
-      <w:r>
-        <w:t xml:space="preserve"> </w:t>
-      </w:r>
-      <w:r>
-        <w:t xml:space="preserve">(+86) 137-6413-1714</w:t>
-      </w:r>
-    </w:p>
-    <w:bookmarkStart w:id="22" w:name="objective"/>
-    <w:p>
-      <w:pPr>
-        <w:pStyle w:val="Heading2"/>
-      </w:pPr>
-      <w:r>
-        <w:t xml:space="preserve">Objective</w:t>
-      </w:r>
-    </w:p>
-    <w:bookmarkEnd w:id="22"/>
-    <w:p>
-      <w:r>
-        <w:t xml:space="preserve">A position to focus on data mining/processing.</w:t>
-      </w:r>
-      <w:r>
-        <w:cr/>
-      </w:r>
-      <w:r>
-        <w:t xml:space="preserve">It would be better if I could contribute open source projects.</w:t>
-      </w:r>
-    </w:p>
-    <w:bookmarkStart w:id="23" w:name="summary"/>
-    <w:p>
-      <w:pPr>
-        <w:pStyle w:val="Heading2"/>
-      </w:pPr>
-      <w:r>
-        <w:t xml:space="preserve">Summary</w:t>
-      </w:r>
-    </w:p>
-    <w:bookmarkEnd w:id="23"/>
-    <w:p>
       <w:pPr>
         <w:numPr>
           <w:numId w:val="2"/>
-          <w:ilvl w:val="0"/>
-        </w:numPr>
-      </w:pPr>
-      <w:r>
-        <w:t xml:space="preserve">2 years Java, 1 year Android, 2 years C# and WPF, 3 years SQL (PostgreSQL, MySQL),</w:t>
-      </w:r>
-      <w:r>
-        <w:cr/>
-      </w:r>
-      <w:r>
-        <w:t xml:space="preserve">3 years Python, 1 year Erlang, 1 year C++(but more than you expected).</w:t>
-      </w:r>
-    </w:p>
-    <w:p>
-      <w:pPr>
-        <w:numPr>
-          <w:numId w:val="2"/>
-          <w:ilvl w:val="0"/>
-        </w:numPr>
-      </w:pPr>
-      <w:r>
-        <w:t xml:space="preserve">Experience in trading system development.</w:t>
-      </w:r>
-    </w:p>
-    <w:p>
-      <w:pPr>
-        <w:numPr>
-          <w:numId w:val="2"/>
-          <w:ilvl w:val="0"/>
-        </w:numPr>
-      </w:pPr>
-      <w:r>
-        <w:t xml:space="preserve">Experience in Linux development.</w:t>
-      </w:r>
-    </w:p>
-    <w:p>
-      <w:pPr>
-        <w:numPr>
-          <w:numId w:val="2"/>
-          <w:ilvl w:val="0"/>
-        </w:numPr>
-      </w:pPr>
-      <w:r>
-        <w:t xml:space="preserve">Experience in cross platforms/compilers C++ development.</w:t>
-      </w:r>
-    </w:p>
-    <w:p>
-      <w:pPr>
-        <w:numPr>
-          <w:numId w:val="2"/>
-          <w:ilvl w:val="0"/>
-        </w:numPr>
-      </w:pPr>
-      <w:r>
-        <w:t xml:space="preserve">Experience in Website development.</w:t>
-      </w:r>
-    </w:p>
-    <w:bookmarkStart w:id="24" w:name="strengths"/>
-    <w:p>
-      <w:pPr>
-        <w:pStyle w:val="Heading2"/>
-      </w:pPr>
-      <w:r>
-        <w:t xml:space="preserve">Strengths</w:t>
-      </w:r>
-    </w:p>
-    <w:bookmarkEnd w:id="24"/>
-    <w:p>
-      <w:r>
-        <w:t xml:space="preserve">Proficient or familiar with a vast array of programming languages, and their concepts.</w:t>
-      </w:r>
-      <w:r>
-        <w:cr/>
-      </w:r>
-      <w:r>
-        <w:t xml:space="preserve">Including, but not limit to: Python, Ruby, C++ (including C++11 features), C#, Java, Actionscipt 3 (and its assembly), Objective-C (without Cocoa), Erlang, Common Lisp.</w:t>
-      </w:r>
-    </w:p>
-    <w:p>
-      <w:r>
-        <w:t xml:space="preserve">Big fan of meta programming, especially in C++ and Python. All I love is writing short, declaritive and maintainable code.</w:t>
-      </w:r>
-    </w:p>
-    <w:p>
-      <w:r>
-        <w:t xml:space="preserve">Enjoy creating and maintaining tool chains to make work and life easier ( e.g. updating html/pdf of this resume).</w:t>
-      </w:r>
-    </w:p>
-    <w:p>
-      <w:r>
-        <w:t xml:space="preserve">Mac OS user, familiar with Bash, Zsh, VIM and Emacs(with vim-mode).</w:t>
-      </w:r>
-    </w:p>
-    <w:p>
-      <w:r>
-        <w:t xml:space="preserve">StarCraft I/II player.</w:t>
-      </w:r>
-    </w:p>
-    <w:bookmarkStart w:id="25" w:name="experience"/>
-    <w:p>
-      <w:pPr>
-        <w:pStyle w:val="Heading2"/>
-      </w:pPr>
-      <w:r>
-        <w:t xml:space="preserve">Experience</w:t>
-      </w:r>
-    </w:p>
-    <w:bookmarkEnd w:id="25"/>
-    <w:bookmarkStart w:id="26" w:name="present-terminus-infomation-technology-limited."/>
-    <w:p>
-      <w:pPr>
-        <w:pStyle w:val="Heading3"/>
-      </w:pPr>
-      <w:r>
-        <w:t xml:space="preserve">2011.7 - present, Terminus Infomation Technology Limited.</w:t>
-      </w:r>
-    </w:p>
-    <w:bookmarkEnd w:id="26"/>
-    <w:bookmarkStart w:id="27" w:name="project-web-game-abyss"/>
-    <w:p>
-      <w:pPr>
-        <w:pStyle w:val="Heading4"/>
-      </w:pPr>
-      <w:r>
-        <w:t xml:space="preserve">Project: Web Game Abyss</w:t>
-      </w:r>
-    </w:p>
-    <w:bookmarkEnd w:id="27"/>
-    <w:p>
-      <w:pPr>
-        <w:numPr>
-          <w:numId w:val="3"/>
-          <w:ilvl w:val="0"/>
-        </w:numPr>
-      </w:pPr>
-      <w:r>
-        <w:t xml:space="preserve">A massive-multiplayer online game based on Flash 3D. The only project of this startup company.</w:t>
-      </w:r>
-    </w:p>
-    <w:bookmarkStart w:id="28" w:name="responsibility"/>
-    <w:p>
-      <w:pPr>
-        <w:pStyle w:val="Heading5"/>
-      </w:pPr>
-      <w:r>
-        <w:t xml:space="preserve">Responsibility</w:t>
-      </w:r>
-    </w:p>
-    <w:bookmarkEnd w:id="28"/>
-    <w:p>
-      <w:r>
-        <w:rPr>
-          <w:i/>
-        </w:rPr>
-        <w:t xml:space="preserve">Leader Engineer of Game Server.</w:t>
-      </w:r>
-    </w:p>
-    <w:p>
-      <w:pPr>
-        <w:numPr>
-          <w:numId w:val="4"/>
-          <w:ilvl w:val="0"/>
-        </w:numPr>
-      </w:pPr>
-      <w:r>
-        <w:t xml:space="preserve">Designed a cross platforms(Mac OS X, Windows) server side development and testing solution.</w:t>
-      </w:r>
-    </w:p>
-    <w:p>
-      <w:pPr>
-        <w:numPr>
-          <w:numId w:val="4"/>
-          <w:ilvl w:val="0"/>
-        </w:numPr>
-      </w:pPr>
-      <w:r>
-        <w:t xml:space="preserve">Designed server architecture, protocols between several servers, using: boost.asio, zeromq.</w:t>
-      </w:r>
-    </w:p>
-    <w:p>
-      <w:pPr>
-        <w:numPr>
-          <w:numId w:val="4"/>
-          <w:ilvl w:val="0"/>
-        </w:numPr>
-      </w:pPr>
-      <w:r>
-        <w:t xml:space="preserve">Designed and implemented multiplayer battle server, with C++(including C++11 features) and python.</w:t>
-      </w:r>
-    </w:p>
-    <w:p>
-      <w:pPr>
-        <w:numPr>
-          <w:numId w:val="4"/>
-          <w:ilvl w:val="0"/>
-        </w:numPr>
-      </w:pPr>
-      <w:r>
-        <w:t xml:space="preserve">Designed and implemented game logic scripting with python, which is being used by all game designers.</w:t>
-      </w:r>
-    </w:p>
-    <w:p>
-      <w:pPr>
-        <w:numPr>
-          <w:numId w:val="4"/>
-          <w:ilvl w:val="0"/>
-        </w:numPr>
-      </w:pPr>
-      <w:r>
-        <w:t xml:space="preserve">Designed the smoke testing solution with Erlang.</w:t>
-      </w:r>
-    </w:p>
-    <w:p>
-      <w:pPr>
-        <w:numPr>
-          <w:numId w:val="4"/>
-          <w:ilvl w:val="0"/>
-        </w:numPr>
-      </w:pPr>
-      <w:r>
-        <w:t xml:space="preserve">Maintaining scene editor (in Flash 3D).</w:t>
-      </w:r>
-    </w:p>
-    <w:bookmarkStart w:id="29" w:name="mochimedia.com-snda-group"/>
-    <w:p>
-      <w:pPr>
-        <w:pStyle w:val="Heading3"/>
-      </w:pPr>
-      <w:r>
-        <w:t xml:space="preserve">2010.7 - 2011.7 MochiMedia.com (SNDA Group)</w:t>
-      </w:r>
-    </w:p>
-    <w:bookmarkEnd w:id="29"/>
-    <w:bookmarkStart w:id="30" w:name="project-mochimedia.com-localization"/>
-    <w:p>
-      <w:pPr>
-        <w:pStyle w:val="Heading4"/>
-      </w:pPr>
-      <w:r>
-        <w:t xml:space="preserve">Project: MochiMedia.com Localization</w:t>
-      </w:r>
-    </w:p>
-    <w:bookmarkEnd w:id="30"/>
-    <w:p>
-      <w:pPr>
-        <w:numPr>
-          <w:numId w:val="5"/>
-          <w:ilvl w:val="0"/>
-        </w:numPr>
-      </w:pPr>
-      <w:r>
-        <w:t xml:space="preserve">Developing MochiMedia's business in China with the resources of SNDA Game.</w:t>
-      </w:r>
-      <w:r>
-        <w:cr/>
-      </w:r>
-      <w:r>
-        <w:t xml:space="preserve">Includes: connecting Chinese Flash game developers, building website of Flash games for Chinese player.</w:t>
-      </w:r>
-    </w:p>
-    <w:bookmarkStart w:id="31" w:name="responsibility-1"/>
-    <w:p>
-      <w:pPr>
-        <w:pStyle w:val="Heading5"/>
-      </w:pPr>
-      <w:r>
-        <w:t xml:space="preserve">Responsibility</w:t>
-      </w:r>
-    </w:p>
-    <w:bookmarkEnd w:id="31"/>
-    <w:p>
-      <w:r>
-        <w:rPr>
-          <w:i/>
-        </w:rPr>
-        <w:t xml:space="preserve">Leader Engineer of maqiu.cn</w:t>
-      </w:r>
-      <w:r>
-        <w:t xml:space="preserve"> </w:t>
-      </w:r>
-      <w:r>
-        <w:t xml:space="preserve">(been closed)</w:t>
-      </w:r>
-    </w:p>
-    <w:p>
-      <w:pPr>
-        <w:numPr>
-          <w:numId w:val="6"/>
-          <w:ilvl w:val="0"/>
-        </w:numPr>
-      </w:pPr>
-      <w:r>
-        <w:t xml:space="preserve">Adapted SNDA Game's accounting, payment and currency system to MochiMedia.</w:t>
-      </w:r>
-    </w:p>
-    <w:p>
-      <w:pPr>
-        <w:numPr>
-          <w:numId w:val="6"/>
-          <w:ilvl w:val="0"/>
-        </w:numPr>
-      </w:pPr>
-      <w:r>
-        <w:t xml:space="preserve">Ported SNDA Candy (a social network for SNDA Game users) SDK to Python.</w:t>
-      </w:r>
-    </w:p>
-    <w:p>
-      <w:pPr>
-        <w:numPr>
-          <w:numId w:val="6"/>
-          <w:ilvl w:val="0"/>
-        </w:numPr>
-      </w:pPr>
-      <w:r>
-        <w:t xml:space="preserve">Maintaining MochiMedia's exchanging system in Erlang.</w:t>
-      </w:r>
-    </w:p>
-    <w:bookmarkStart w:id="32" w:name="fuwo.com"/>
-    <w:p>
-      <w:pPr>
-        <w:pStyle w:val="Heading3"/>
-      </w:pPr>
-      <w:r>
-        <w:t xml:space="preserve">2009.7 ~ 2010.7 fuwo.com</w:t>
-      </w:r>
-    </w:p>
-    <w:bookmarkEnd w:id="32"/>
-    <w:bookmarkStart w:id="33" w:name="project-12-fuwo.com"/>
-    <w:p>
-      <w:pPr>
-        <w:pStyle w:val="Heading4"/>
-      </w:pPr>
-      <w:r>
-        <w:t xml:space="preserve">Project 1/2: fuwo.com</w:t>
-      </w:r>
-    </w:p>
-    <w:bookmarkEnd w:id="33"/>
-    <w:p>
-      <w:pPr>
-        <w:numPr>
-          <w:numId w:val="7"/>
-          <w:ilvl w:val="0"/>
-        </w:numPr>
-      </w:pPr>
-      <w:r>
-        <w:t xml:space="preserve">A website, written in Python/Django, connecting decoration companies and their (potential) users.</w:t>
-      </w:r>
-    </w:p>
-    <w:bookmarkStart w:id="34" w:name="responsibility-2"/>
-    <w:p>
-      <w:pPr>
-        <w:pStyle w:val="Heading5"/>
-      </w:pPr>
-      <w:r>
-        <w:t xml:space="preserve">Responsibility</w:t>
-      </w:r>
-    </w:p>
-    <w:bookmarkEnd w:id="34"/>
-    <w:p>
-      <w:r>
-        <w:rPr>
-          <w:i/>
-        </w:rPr>
-        <w:t xml:space="preserve">Leader Engineer</w:t>
-      </w:r>
-    </w:p>
-    <w:p>
-      <w:pPr>
-        <w:numPr>
-          <w:numId w:val="8"/>
-          <w:ilvl w:val="0"/>
-        </w:numPr>
-      </w:pPr>
-      <w:r>
-        <w:t xml:space="preserve">Designed the architecture of the website.</w:t>
-      </w:r>
-    </w:p>
-    <w:p>
-      <w:pPr>
-        <w:numPr>
-          <w:numId w:val="8"/>
-          <w:ilvl w:val="0"/>
-        </w:numPr>
-      </w:pPr>
-      <w:r>
-        <w:t xml:space="preserve">Dev scheduling and task assigning.</w:t>
-      </w:r>
-    </w:p>
-    <w:p>
-      <w:pPr>
-        <w:numPr>
-          <w:numId w:val="8"/>
-          <w:ilvl w:val="0"/>
-        </w:numPr>
-      </w:pPr>
-      <w:r>
-        <w:t xml:space="preserve">Wrote basement components, e.g. image saving and auto thumbnailing.</w:t>
-      </w:r>
-    </w:p>
-    <w:p>
-      <w:pPr>
-        <w:numPr>
-          <w:numId w:val="8"/>
-          <w:ilvl w:val="0"/>
-        </w:numPr>
-      </w:pPr>
-      <w:r>
-        <w:t xml:space="preserve">Performance turning.</w:t>
-      </w:r>
-    </w:p>
-    <w:bookmarkStart w:id="35" w:name="project-22-ifuwo-3d-decoration-simulator"/>
-    <w:p>
-      <w:pPr>
-        <w:pStyle w:val="Heading4"/>
-      </w:pPr>
-      <w:r>
-        <w:t xml:space="preserve">Project 2/2: iFuwo 3D Decoration Simulator</w:t>
-      </w:r>
-    </w:p>
-    <w:bookmarkEnd w:id="35"/>
-    <w:p>
-      <w:pPr>
-        <w:numPr>
-          <w:numId w:val="9"/>
-          <w:ilvl w:val="0"/>
-        </w:numPr>
-      </w:pPr>
-      <w:r>
-        <w:t xml:space="preserve">A Windows 3D modeling software, written in C#/WPF, for users to simulate and share their ideas of decoration.</w:t>
-      </w:r>
-    </w:p>
-    <w:bookmarkStart w:id="36" w:name="responsibility-3"/>
-    <w:p>
-      <w:pPr>
-        <w:pStyle w:val="Heading5"/>
-      </w:pPr>
-      <w:r>
-        <w:t xml:space="preserve">Responsibility</w:t>
-      </w:r>
-    </w:p>
-    <w:bookmarkEnd w:id="36"/>
-    <w:p>
-      <w:r>
-        <w:rPr>
-          <w:i/>
-        </w:rPr>
-        <w:t xml:space="preserve">Algorithm specialist Engineer</w:t>
-      </w:r>
-    </w:p>
-    <w:p>
-      <w:pPr>
-        <w:numPr>
-          <w:numId w:val="10"/>
-          <w:ilvl w:val="0"/>
-        </w:numPr>
-      </w:pPr>
-      <w:r>
-        <w:t xml:space="preserve">Calculation of minimal costing of wiring (using "Dijkstra Shortest Path" and "Minimal Spanning Tree").</w:t>
-      </w:r>
-    </w:p>
-    <w:p>
-      <w:pPr>
-        <w:numPr>
-          <w:numId w:val="10"/>
-          <w:ilvl w:val="0"/>
-        </w:numPr>
-      </w:pPr>
-      <w:r>
-        <w:t xml:space="preserve">C# XML serialization/deserialization (not the built-in one. The built-in one does not support generic type, but ours does for specified cases).</w:t>
-      </w:r>
-    </w:p>
-    <w:p>
-      <w:pPr>
-        <w:numPr>
-          <w:numId w:val="10"/>
-          <w:ilvl w:val="0"/>
-        </w:numPr>
-      </w:pPr>
-      <w:r>
-        <w:t xml:space="preserve">Undo / Redo support.</w:t>
-      </w:r>
-    </w:p>
-    <w:p>
-      <w:pPr>
-        <w:numPr>
-          <w:numId w:val="10"/>
-          <w:ilvl w:val="0"/>
-        </w:numPr>
-      </w:pPr>
-      <w:r>
-        <w:t xml:space="preserve">3D camera control.</w:t>
-      </w:r>
-    </w:p>
-    <w:bookmarkStart w:id="37" w:name="personal-open-source-projects"/>
-    <w:p>
-      <w:pPr>
-        <w:pStyle w:val="Heading3"/>
-      </w:pPr>
-      <w:r>
-        <w:t xml:space="preserve">Personal Open Source Projects</w:t>
-      </w:r>
-    </w:p>
-    <w:bookmarkEnd w:id="37"/>
-    <w:bookmarkStart w:id="38" w:name="android-private-sms"/>
-    <w:p>
-      <w:pPr>
-        <w:pStyle w:val="Heading4"/>
-      </w:pPr>
-      <w:r>
-        <w:t xml:space="preserve">Android Private SMS</w:t>
-      </w:r>
-    </w:p>
-    <w:bookmarkEnd w:id="38"/>
-    <w:p>
-      <w:pPr>
-        <w:numPr>
-          <w:numId w:val="11"/>
-          <w:ilvl w:val="0"/>
-        </w:numPr>
-      </w:pPr>
-      <w:r>
-        <w:t xml:space="preserve">Manages SMSes from/to specified contacts. Keeps them</w:t>
-      </w:r>
-      <w:r>
-        <w:cr/>
-      </w:r>
-      <w:r>
-        <w:t xml:space="preserve"> </w:t>
-      </w:r>
-      <w:r>
-        <w:t xml:space="preserve">secret. Notifies the user obscurely when a message received.</w:t>
-      </w:r>
-    </w:p>
-    <w:bookmarkStart w:id="39" w:name="education"/>
-    <w:p>
-      <w:pPr>
-        <w:pStyle w:val="Heading2"/>
-      </w:pPr>
-      <w:r>
-        <w:t xml:space="preserve">Education</w:t>
-      </w:r>
-    </w:p>
-    <w:bookmarkEnd w:id="39"/>
-    <w:p>
-      <w:r>
-        <w:t xml:space="preserve">2005 - 2009, Shanghai Maritime University, Bachelor.</w:t>
-      </w:r>
-    </w:p>
-    <w:bookmarkStart w:id="40" w:name="misc"/>
-    <w:p>
-      <w:pPr>
-        <w:pStyle w:val="Heading2"/>
-      </w:pPr>
-      <w:r>
-        <w:t xml:space="preserve">Misc</w:t>
-      </w:r>
-    </w:p>
-    <w:bookmarkEnd w:id="40"/>
-    <w:p>
-      <w:r>
-        <w:t xml:space="preserve">Lastest version of this resume:</w:t>
-      </w:r>
-    </w:p>
-    <w:p>
-      <w:pPr>
-        <w:numPr>
-          <w:numId w:val="12"/>
           <w:ilvl w:val="0"/>
         </w:numPr>
       </w:pPr>
@@ -677,19 +25,19 @@
       <w:r>
         <w:t xml:space="preserve"> </w:t>
       </w:r>
-      <w:hyperlink r:id="rId41">
+      <w:hyperlink r:id="rId21">
         <w:r>
           <w:rPr>
             <w:rStyle w:val="Link"/>
           </w:rPr>
-          <w:t xml:space="preserve">http://xorcerer.github.com/logan-zhou-resume-java.html</w:t>
+          <w:t xml:space="preserve">http://xorcerer.github.com/logan-zhou-resume.html</w:t>
         </w:r>
       </w:hyperlink>
     </w:p>
     <w:p>
       <w:pPr>
         <w:numPr>
-          <w:numId w:val="12"/>
+          <w:numId w:val="2"/>
           <w:ilvl w:val="0"/>
         </w:numPr>
       </w:pPr>
@@ -699,19 +47,19 @@
       <w:r>
         <w:t xml:space="preserve"> </w:t>
       </w:r>
-      <w:hyperlink r:id="rId42">
+      <w:hyperlink r:id="rId22">
         <w:r>
           <w:rPr>
             <w:rStyle w:val="Link"/>
           </w:rPr>
-          <w:t xml:space="preserve">http://xorcerer.github.com/logan-zhou-resume-java.pdf</w:t>
+          <w:t xml:space="preserve">http://xorcerer.github.com/logan-zhou-resume.pdf</w:t>
         </w:r>
       </w:hyperlink>
     </w:p>
     <w:p>
       <w:pPr>
         <w:numPr>
-          <w:numId w:val="12"/>
+          <w:numId w:val="2"/>
           <w:ilvl w:val="0"/>
         </w:numPr>
       </w:pPr>
@@ -721,12 +69,12 @@
       <w:r>
         <w:t xml:space="preserve"> </w:t>
       </w:r>
-      <w:hyperlink r:id="rId43">
+      <w:hyperlink r:id="rId23">
         <w:r>
           <w:rPr>
             <w:rStyle w:val="Link"/>
           </w:rPr>
-          <w:t xml:space="preserve">http://xorcerer.github.com/logan-zhou-resume-java.md</w:t>
+          <w:t xml:space="preserve">http://xorcerer.github.com/logan-zhou-resume.md</w:t>
         </w:r>
       </w:hyperlink>
     </w:p>
@@ -741,7 +89,7 @@
 <file path=word/numbering.xml><?xml version="1.0" encoding="utf-8"?>
 <w:numbering xmlns:w="http://schemas.openxmlformats.org/wordprocessingml/2006/main">
   <w:abstractNum w:abstractNumId="0">
-    <w:nsid w:val="6ebef236"/>
+    <w:nsid w:val="7f780a8a"/>
     <w:multiLevelType w:val="multilevel"/>
     <w:lvl w:ilvl="0">
       <w:numFmt w:val="bullet"/>
@@ -822,7 +170,7 @@
     </w:lvl>
   </w:abstractNum>
   <w:abstractNum w:abstractNumId="2">
-    <w:nsid w:val="d3c2da0e"/>
+    <w:nsid w:val="3d1162fb"/>
     <w:multiLevelType w:val="multilevel"/>
     <w:lvl w:ilvl="0">
       <w:numFmt w:val="bullet"/>
@@ -906,36 +254,6 @@
     <w:abstractNumId w:val="0"/>
   </w:num>
   <w:num w:numId="2">
-    <w:abstractNumId w:val="2"/>
-  </w:num>
-  <w:num w:numId="3">
-    <w:abstractNumId w:val="2"/>
-  </w:num>
-  <w:num w:numId="4">
-    <w:abstractNumId w:val="2"/>
-  </w:num>
-  <w:num w:numId="5">
-    <w:abstractNumId w:val="2"/>
-  </w:num>
-  <w:num w:numId="6">
-    <w:abstractNumId w:val="2"/>
-  </w:num>
-  <w:num w:numId="7">
-    <w:abstractNumId w:val="2"/>
-  </w:num>
-  <w:num w:numId="8">
-    <w:abstractNumId w:val="2"/>
-  </w:num>
-  <w:num w:numId="9">
-    <w:abstractNumId w:val="2"/>
-  </w:num>
-  <w:num w:numId="10">
-    <w:abstractNumId w:val="2"/>
-  </w:num>
-  <w:num w:numId="11">
-    <w:abstractNumId w:val="2"/>
-  </w:num>
-  <w:num w:numId="12">
     <w:abstractNumId w:val="2"/>
   </w:num>
 </w:numbering>

</xml_diff>

<commit_message>
Fixed zh-cn html cv.
</commit_message>
<xml_diff>
--- a/logan-zhou-resume-java.docx
+++ b/logan-zhou-resume-java.docx
@@ -89,7 +89,7 @@
 <file path=word/numbering.xml><?xml version="1.0" encoding="utf-8"?>
 <w:numbering xmlns:w="http://schemas.openxmlformats.org/wordprocessingml/2006/main">
   <w:abstractNum w:abstractNumId="0">
-    <w:nsid w:val="a2b61fa9"/>
+    <w:nsid w:val="b271e8f2"/>
     <w:multiLevelType w:val="multilevel"/>
     <w:lvl w:ilvl="0">
       <w:numFmt w:val="bullet"/>
@@ -170,7 +170,7 @@
     </w:lvl>
   </w:abstractNum>
   <w:abstractNum w:abstractNumId="2">
-    <w:nsid w:val="3208bb33"/>
+    <w:nsid w:val="f54d3a7e"/>
     <w:multiLevelType w:val="multilevel"/>
     <w:lvl w:ilvl="0">
       <w:numFmt w:val="bullet"/>

</xml_diff>

<commit_message>
Updated for C++ positions.
</commit_message>
<xml_diff>
--- a/logan-zhou-resume-java.docx
+++ b/logan-zhou-resume-java.docx
@@ -89,7 +89,7 @@
 <file path=word/numbering.xml><?xml version="1.0" encoding="utf-8"?>
 <w:numbering xmlns:w="http://schemas.openxmlformats.org/wordprocessingml/2006/main">
   <w:abstractNum w:abstractNumId="0">
-    <w:nsid w:val="b271e8f2"/>
+    <w:nsid w:val="a66ac97c"/>
     <w:multiLevelType w:val="multilevel"/>
     <w:lvl w:ilvl="0">
       <w:numFmt w:val="bullet"/>
@@ -170,7 +170,7 @@
     </w:lvl>
   </w:abstractNum>
   <w:abstractNum w:abstractNumId="2">
-    <w:nsid w:val="f54d3a7e"/>
+    <w:nsid w:val="8f30463c"/>
     <w:multiLevelType w:val="multilevel"/>
     <w:lvl w:ilvl="0">
       <w:numFmt w:val="bullet"/>

</xml_diff>

<commit_message>
Added links in chinese resumes.
</commit_message>
<xml_diff>
--- a/logan-zhou-resume-java.docx
+++ b/logan-zhou-resume-java.docx
@@ -89,7 +89,7 @@
 <file path=word/numbering.xml><?xml version="1.0" encoding="utf-8"?>
 <w:numbering xmlns:w="http://schemas.openxmlformats.org/wordprocessingml/2006/main">
   <w:abstractNum w:abstractNumId="0">
-    <w:nsid w:val="183402df"/>
+    <w:nsid w:val="639a3e9d"/>
     <w:multiLevelType w:val="multilevel"/>
     <w:lvl w:ilvl="0">
       <w:numFmt w:val="bullet"/>
@@ -170,7 +170,7 @@
     </w:lvl>
   </w:abstractNum>
   <w:abstractNum w:abstractNumId="2">
-    <w:nsid w:val="9c47b7ad"/>
+    <w:nsid w:val="2be1820f"/>
     <w:multiLevelType w:val="multilevel"/>
     <w:lvl w:ilvl="0">
       <w:numFmt w:val="bullet"/>

</xml_diff>

<commit_message>
Added knowledge list to chinese resume.
</commit_message>
<xml_diff>
--- a/logan-zhou-resume-java.docx
+++ b/logan-zhou-resume-java.docx
@@ -89,7 +89,7 @@
 <file path=word/numbering.xml><?xml version="1.0" encoding="utf-8"?>
 <w:numbering xmlns:w="http://schemas.openxmlformats.org/wordprocessingml/2006/main">
   <w:abstractNum w:abstractNumId="0">
-    <w:nsid w:val="d0ce9bb8"/>
+    <w:nsid w:val="108e7234"/>
     <w:multiLevelType w:val="multilevel"/>
     <w:lvl w:ilvl="0">
       <w:numFmt w:val="bullet"/>
@@ -170,7 +170,7 @@
     </w:lvl>
   </w:abstractNum>
   <w:abstractNum w:abstractNumId="2">
-    <w:nsid w:val="eda7edee"/>
+    <w:nsid w:val="fdf784d8"/>
     <w:multiLevelType w:val="multilevel"/>
     <w:lvl w:ilvl="0">
       <w:numFmt w:val="bullet"/>

</xml_diff>

<commit_message>
Updated company name of ICEE.
</commit_message>
<xml_diff>
--- a/logan-zhou-resume-java.docx
+++ b/logan-zhou-resume-java.docx
@@ -89,7 +89,7 @@
 <file path=word/numbering.xml><?xml version="1.0" encoding="utf-8"?>
 <w:numbering xmlns:w="http://schemas.openxmlformats.org/wordprocessingml/2006/main">
   <w:abstractNum w:abstractNumId="0">
-    <w:nsid w:val="5a9cc042"/>
+    <w:nsid w:val="ea76086d"/>
     <w:multiLevelType w:val="multilevel"/>
     <w:lvl w:ilvl="0">
       <w:numFmt w:val="bullet"/>
@@ -170,7 +170,7 @@
     </w:lvl>
   </w:abstractNum>
   <w:abstractNum w:abstractNumId="2">
-    <w:nsid w:val="a9cc157c"/>
+    <w:nsid w:val="b1130db2"/>
     <w:multiLevelType w:val="multilevel"/>
     <w:lvl w:ilvl="0">
       <w:numFmt w:val="bullet"/>

</xml_diff>

<commit_message>
Added exp in caigen100.
</commit_message>
<xml_diff>
--- a/logan-zhou-resume-java.docx
+++ b/logan-zhou-resume-java.docx
@@ -25,10 +25,10 @@
       <w:r>
         <w:t xml:space="preserve"> </w:t>
       </w:r>
-      <w:hyperlink r:id="rId21">
+      <w:hyperlink r:id="link0">
         <w:r>
           <w:rPr>
-            <w:rStyle w:val="Link"/>
+            <w:rStyle w:val="Hyperlink"/>
           </w:rPr>
           <w:t xml:space="preserve">http://xorcerer.github.com/logan-zhou-resume.html</w:t>
         </w:r>
@@ -47,10 +47,10 @@
       <w:r>
         <w:t xml:space="preserve"> </w:t>
       </w:r>
-      <w:hyperlink r:id="rId22">
+      <w:hyperlink r:id="link1">
         <w:r>
           <w:rPr>
-            <w:rStyle w:val="Link"/>
+            <w:rStyle w:val="Hyperlink"/>
           </w:rPr>
           <w:t xml:space="preserve">http://xorcerer.github.com/logan-zhou-resume.pdf</w:t>
         </w:r>
@@ -69,10 +69,10 @@
       <w:r>
         <w:t xml:space="preserve"> </w:t>
       </w:r>
-      <w:hyperlink r:id="rId23">
+      <w:hyperlink r:id="link2">
         <w:r>
           <w:rPr>
-            <w:rStyle w:val="Link"/>
+            <w:rStyle w:val="Hyperlink"/>
           </w:rPr>
           <w:t xml:space="preserve">http://xorcerer.github.com/logan-zhou-resume.md</w:t>
         </w:r>
@@ -82,14 +82,9 @@
 </w:document>
 </file>
 
-<file path=word/footnotes.xml><?xml version="1.0" encoding="utf-8"?>
-<w:footnotes xmlns:w="http://schemas.openxmlformats.org/wordprocessingml/2006/main" xmlns:m="http://schemas.openxmlformats.org/officeDocument/2006/math" xmlns:r="http://schemas.openxmlformats.org/officeDocument/2006/relationships" xmlns:o="urn:schemas-microsoft-com:office:office" xmlns:v="urn:schemas-microsoft-com:vml" xmlns:w10="urn:schemas-microsoft-com:office:word" xmlns:a="http://schemas.openxmlformats.org/drawingml/2006/main" xmlns:pic="http://schemas.openxmlformats.org/drawingml/2006/picture" xmlns:wp="http://schemas.openxmlformats.org/drawingml/2006/wordprocessingDrawing"/>
-</file>
-
 <file path=word/numbering.xml><?xml version="1.0" encoding="utf-8"?>
 <w:numbering xmlns:w="http://schemas.openxmlformats.org/wordprocessingml/2006/main">
   <w:abstractNum w:abstractNumId="0">
-    <w:nsid w:val="ea76086d"/>
     <w:multiLevelType w:val="multilevel"/>
     <w:lvl w:ilvl="0">
       <w:numFmt w:val="bullet"/>
@@ -170,7 +165,6 @@
     </w:lvl>
   </w:abstractNum>
   <w:abstractNum w:abstractNumId="2">
-    <w:nsid w:val="b1130db2"/>
     <w:multiLevelType w:val="multilevel"/>
     <w:lvl w:ilvl="0">
       <w:numFmt w:val="bullet"/>
@@ -503,8 +497,8 @@
       <w:i/>
     </w:rPr>
   </w:style>
-  <w:style w:type="paragraph" w:styleId="ImageCaption">
-    <w:name w:val="Image Caption"/>
+  <w:style w:type="paragraph" w:styleId="PictureCaption">
+    <w:name w:val="Picture Caption"/>
     <w:basedOn w:val="Normal"/>
     <w:link w:val="BodyTextChar"/>
     <w:pPr>
@@ -527,15 +521,15 @@
       <w:sz w:val="22"/>
     </w:rPr>
   </w:style>
-  <w:style w:type="character" w:customStyle="1" w:styleId="FootnoteRef">
-    <w:name w:val="Footnote Ref"/>
+  <w:style w:type="character" w:customStyle="1" w:styleId="FootnoteReference">
+    <w:name w:val="Footnote Reference"/>
     <w:basedOn w:val="BodyTextChar"/>
     <w:rPr>
       <w:vertAlign w:val="superscript"/>
     </w:rPr>
   </w:style>
-  <w:style w:type="character" w:customStyle="1" w:styleId="Link">
-    <w:name w:val="Link"/>
+  <w:style w:type="character" w:customStyle="1" w:styleId="Hyperlink">
+    <w:name w:val="Hyperlink"/>
     <w:basedOn w:val="BodyTextChar"/>
     <w:rPr>
       <w:color w:val="4F81BD" w:themeColor="accent1"/>

</xml_diff>

<commit_message>
Added exp in MS.
</commit_message>
<xml_diff>
--- a/logan-zhou-resume-java.docx
+++ b/logan-zhou-resume-java.docx
@@ -195,7 +195,7 @@
     </w:lvl>
   </w:abstractNum>
   <w:abstractNum w:abstractNumId="990">
-    <w:nsid w:val="83c84dfd"/>
+    <w:nsid w:val="d25f3056"/>
     <w:multiLevelType w:val="multilevel"/>
     <w:lvl w:ilvl="0">
       <w:numFmt w:val="bullet"/>
@@ -276,7 +276,7 @@
     </w:lvl>
   </w:abstractNum>
   <w:abstractNum w:abstractNumId="991">
-    <w:nsid w:val="7557cb6e"/>
+    <w:nsid w:val="80bbe9f7"/>
     <w:multiLevelType w:val="multilevel"/>
     <w:lvl w:ilvl="0">
       <w:numFmt w:val="bullet"/>

</xml_diff>